<commit_message>
Added disciplined agile quotes.
</commit_message>
<xml_diff>
--- a/divOfLaborPaper.docx
+++ b/divOfLaborPaper.docx
@@ -437,7 +437,6 @@
       <w:pPr>
         <w:pStyle w:val="NormalWeb"/>
       </w:pPr>
-      <w:bookmarkStart w:id="0" w:name="_GoBack"/>
       <w:r>
         <w:t>A rigid division of labor hinders businesses from respond</w:t>
       </w:r>
@@ -502,7 +501,68 @@
         <w:t>produced by a rigid division of labor, and embrace agile development principles.</w:t>
       </w:r>
     </w:p>
-    <w:bookmarkEnd w:id="0"/>
+    <w:p>
+      <w:pPr>
+        <w:pStyle w:val="NormalWeb"/>
+      </w:pPr>
+      <w:bookmarkStart w:id="0" w:name="_GoBack"/>
+      <w:bookmarkEnd w:id="0"/>
+    </w:p>
+    <w:p>
+      <w:pPr>
+        <w:pStyle w:val="NormalWeb"/>
+      </w:pPr>
+      <w:r>
+        <w:t>“</w:t>
+      </w:r>
+      <w:r>
+        <w:t>However, to succeed delivery teams must often work with people outside of the team, such as enterprise architects, operations engineers, governance people, data management people, and many others.  For agile/lean delivery teams to be effective these people must also work in an agile/lean manner.</w:t>
+      </w:r>
+      <w:r>
+        <w:t>” (</w:t>
+      </w:r>
+      <w:hyperlink r:id="rId7" w:history="1">
+        <w:r>
+          <w:rPr>
+            <w:rStyle w:val="Hyperlink"/>
+          </w:rPr>
+          <w:t>http://www.disciplinedagiledelivery.com/agility-at-scale/disciplined-agile-2/</w:t>
+        </w:r>
+      </w:hyperlink>
+      <w:r>
+        <w:t>)</w:t>
+      </w:r>
+    </w:p>
+    <w:p>
+      <w:pPr>
+        <w:pStyle w:val="NormalWeb"/>
+      </w:pPr>
+    </w:p>
+    <w:p>
+      <w:pPr>
+        <w:pStyle w:val="NormalWeb"/>
+      </w:pPr>
+      <w:r>
+        <w:t>“</w:t>
+      </w:r>
+      <w:r>
+        <w:t>IT departments are complex adaptive organizations.  What we mean by that is that the actions of one team will affect the actions of another team, and so on and so on.  For example, the way that your agile delivery team works will have an effect on, and be affected by, any other team that you interact with.  If you’re working with your operations teams, perhaps as part of your overall DevOps strategy, then each of those teams will need to adapt the way they work to collaborate effectively with one another.  Each team will hopefully learn from the other and improve the way that they work.</w:t>
+      </w:r>
+      <w:r>
+        <w:t>” (</w:t>
+      </w:r>
+      <w:hyperlink r:id="rId8" w:history="1">
+        <w:r>
+          <w:rPr>
+            <w:rStyle w:val="Hyperlink"/>
+          </w:rPr>
+          <w:t>http://www.disciplinedagiledelivery.com/agility-at-scale/disciplined-agile-2/</w:t>
+        </w:r>
+      </w:hyperlink>
+      <w:r>
+        <w:t>)</w:t>
+      </w:r>
+    </w:p>
     <w:p>
       <w:pPr>
         <w:pStyle w:val="NormalWeb"/>
@@ -972,7 +1032,6 @@
     <w:name w:val="Hyperlink"/>
     <w:basedOn w:val="DefaultParagraphFont"/>
     <w:uiPriority w:val="99"/>
-    <w:semiHidden/>
     <w:unhideWhenUsed/>
     <w:rPr>
       <w:color w:val="0000FF"/>
@@ -1011,6 +1070,16 @@
     <w:pPr>
       <w:spacing w:before="100" w:beforeAutospacing="1" w:after="100" w:afterAutospacing="1"/>
     </w:pPr>
+  </w:style>
+  <w:style w:type="character" w:styleId="UnresolvedMention">
+    <w:name w:val="Unresolved Mention"/>
+    <w:basedOn w:val="DefaultParagraphFont"/>
+    <w:uiPriority w:val="99"/>
+    <w:rsid w:val="00EF31BB"/>
+    <w:rPr>
+      <w:color w:val="808080"/>
+      <w:shd w:val="clear" w:color="auto" w:fill="E6E6E6"/>
+    </w:rPr>
   </w:style>
 </w:styles>
 </file>

</xml_diff>